<commit_message>
Fix zip in invoice
</commit_message>
<xml_diff>
--- a/docassemble/jamulus/data/templates/Rechnung.docx
+++ b/docassemble/jamulus/data/templates/Rechnung.docx
@@ -184,6 +184,14 @@
         <w:t>{{ person.address.zip</w:t>
       </w:r>
       <w:proofErr w:type="gramEnd"/>
+      <w:r>
+        <w:rPr>
+          <w:sz w:val="20"/>
+          <w:szCs w:val="20"/>
+          <w:lang w:val="en-US"/>
+        </w:rPr>
+        <w:t xml:space="preserve"> | int</w:t>
+      </w:r>
       <w:r>
         <w:rPr>
           <w:sz w:val="20"/>

</xml_diff>